<commit_message>
Joins and Subqueries - add SQL file
</commit_message>
<xml_diff>
--- a/Subqueries and Joins/Subqueries and Joins descriptions.docx
+++ b/Subqueries and Joins/Subqueries and Joins descriptions.docx
@@ -11,8 +11,6 @@
           <w:lang w:val="bg-BG"/>
         </w:rPr>
       </w:pPr>
-      <w:bookmarkStart w:id="0" w:name="_GoBack"/>
-      <w:bookmarkEnd w:id="0"/>
       <w:r>
         <w:rPr>
           <w:noProof/>
@@ -24,8 +22,16 @@
         <w:rPr>
           <w:sz w:val="52"/>
         </w:rPr>
-        <w:t>: Subqueries</w:t>
-      </w:r>
+        <w:t xml:space="preserve">: </w:t>
+      </w:r>
+      <w:proofErr w:type="spellStart"/>
+      <w:r>
+        <w:rPr>
+          <w:sz w:val="52"/>
+        </w:rPr>
+        <w:t>Subqueries</w:t>
+      </w:r>
+      <w:proofErr w:type="spellEnd"/>
       <w:r>
         <w:rPr>
           <w:sz w:val="52"/>
@@ -2401,7 +2407,15 @@
         </w:rPr>
       </w:pPr>
       <w:r>
-        <w:t>Employees Without Project</w:t>
+        <w:t xml:space="preserve">Employees </w:t>
+      </w:r>
+      <w:proofErr w:type="gramStart"/>
+      <w:r>
+        <w:t>Without</w:t>
+      </w:r>
+      <w:proofErr w:type="gramEnd"/>
+      <w:r>
+        <w:t xml:space="preserve"> Project</w:t>
       </w:r>
     </w:p>
     <w:p>
@@ -5104,8 +5118,13 @@
               <w:spacing w:after="0"/>
             </w:pPr>
             <w:r>
-              <w:t>Roberto Tamburello</w:t>
-            </w:r>
+              <w:t xml:space="preserve">Roberto </w:t>
+            </w:r>
+            <w:proofErr w:type="spellStart"/>
+            <w:r>
+              <w:t>Tamburello</w:t>
+            </w:r>
+            <w:proofErr w:type="spellEnd"/>
           </w:p>
         </w:tc>
         <w:tc>
@@ -7146,25 +7165,14 @@
     </w:tbl>
     <w:p>
       <w:pPr>
-        <w:rPr>
-          <w:rFonts w:eastAsiaTheme="majorEastAsia" w:cstheme="majorBidi"/>
-          <w:b/>
-          <w:bCs/>
-          <w:color w:val="7C380A"/>
-          <w:sz w:val="36"/>
-          <w:szCs w:val="36"/>
+        <w:pStyle w:val="Heading2"/>
+        <w:rPr>
           <w:lang w:val="bg-BG"/>
         </w:rPr>
       </w:pPr>
-      <w:r>
-        <w:rPr>
-          <w:rFonts w:eastAsiaTheme="majorEastAsia" w:cstheme="majorBidi"/>
-          <w:b/>
-          <w:bCs/>
-          <w:color w:val="7C380A"/>
-          <w:sz w:val="36"/>
-          <w:szCs w:val="36"/>
-        </w:rPr>
+      <w:bookmarkStart w:id="0" w:name="_GoBack"/>
+      <w:bookmarkEnd w:id="0"/>
+      <w:r>
         <w:t>Countries Without Any Mountains</w:t>
       </w:r>
     </w:p>
@@ -7793,7 +7801,11 @@
         <w:t>mountain</w:t>
       </w:r>
       <w:r>
-        <w:t>. When no peaks are available in some countries, display elevation</w:t>
+        <w:t xml:space="preserve">. </w:t>
+      </w:r>
+      <w:proofErr w:type="gramStart"/>
+      <w:r>
+        <w:t>When no peaks are available in some countries, display elevation</w:t>
       </w:r>
       <w:r>
         <w:rPr>
@@ -7843,7 +7855,15 @@
         <w:t>a mountain name</w:t>
       </w:r>
       <w:r>
-        <w:t>. When </w:t>
+        <w:t>.</w:t>
+      </w:r>
+      <w:proofErr w:type="gramEnd"/>
+      <w:r>
+        <w:t xml:space="preserve"> </w:t>
+      </w:r>
+      <w:proofErr w:type="gramStart"/>
+      <w:r>
+        <w:t>When </w:t>
       </w:r>
       <w:r>
         <w:rPr>
@@ -7873,7 +7893,11 @@
         <w:t>all of them</w:t>
       </w:r>
       <w:r>
-        <w:t>. </w:t>
+        <w:t>.</w:t>
+      </w:r>
+      <w:proofErr w:type="gramEnd"/>
+      <w:r>
+        <w:t> </w:t>
       </w:r>
       <w:r>
         <w:rPr>
@@ -8908,12 +8932,21 @@
                             </w:rPr>
                             <w:t xml:space="preserve">© </w:t>
                           </w:r>
+                          <w:proofErr w:type="spellStart"/>
                           <w:r>
                             <w:rPr>
                               <w:sz w:val="17"/>
                               <w:szCs w:val="17"/>
                             </w:rPr>
-                            <w:t xml:space="preserve">SoftUni – </w:t>
+                            <w:t>SoftUni</w:t>
+                          </w:r>
+                          <w:proofErr w:type="spellEnd"/>
+                          <w:r>
+                            <w:rPr>
+                              <w:sz w:val="17"/>
+                              <w:szCs w:val="17"/>
+                            </w:rPr>
+                            <w:t xml:space="preserve"> – </w:t>
                           </w:r>
                           <w:hyperlink r:id="rId1" w:history="1">
                             <w:r>
@@ -8933,12 +8966,21 @@
                             </w:rPr>
                             <w:t xml:space="preserve">. </w:t>
                           </w:r>
+                          <w:proofErr w:type="gramStart"/>
                           <w:r>
                             <w:rPr>
                               <w:sz w:val="17"/>
                               <w:szCs w:val="17"/>
                             </w:rPr>
-                            <w:t xml:space="preserve">Copyrighted document. Unauthorized </w:t>
+                            <w:t>Copyrighted document.</w:t>
+                          </w:r>
+                          <w:proofErr w:type="gramEnd"/>
+                          <w:r>
+                            <w:rPr>
+                              <w:sz w:val="17"/>
+                              <w:szCs w:val="17"/>
+                            </w:rPr>
+                            <w:t xml:space="preserve"> Unauthorized </w:t>
                           </w:r>
                           <w:r>
                             <w:rPr>
@@ -10533,7 +10575,7 @@
                               <w:sz w:val="18"/>
                               <w:szCs w:val="18"/>
                             </w:rPr>
-                            <w:t>1</w:t>
+                            <w:t>6</w:t>
                           </w:r>
                           <w:r>
                             <w:rPr>
@@ -10658,7 +10700,7 @@
                         <w:sz w:val="18"/>
                         <w:szCs w:val="18"/>
                       </w:rPr>
-                      <w:t>1</w:t>
+                      <w:t>6</w:t>
                     </w:r>
                     <w:r>
                       <w:rPr>
@@ -16729,7 +16771,7 @@
 </file>
 
 <file path=customXml/itemProps1.xml><?xml version="1.0" encoding="utf-8"?>
-<ds:datastoreItem xmlns:ds="http://schemas.openxmlformats.org/officeDocument/2006/customXml" ds:itemID="{317EA47D-8433-439F-A9E1-4396F7EEFC8B}">
+<ds:datastoreItem xmlns:ds="http://schemas.openxmlformats.org/officeDocument/2006/customXml" ds:itemID="{D7331585-A6F8-4589-BA44-013E12E822EE}">
   <ds:schemaRefs>
     <ds:schemaRef ds:uri="http://schemas.openxmlformats.org/officeDocument/2006/bibliography"/>
   </ds:schemaRefs>

</xml_diff>